<commit_message>
spellingsfouten verbeterd, opmaak koppen verbeterd, comments weggehaald
</commit_message>
<xml_diff>
--- a/documentatie/Concept_Document_OV-notifier.docx
+++ b/documentatie/Concept_Document_OV-notifier.docx
@@ -88,10 +88,7 @@
                           </wps:style>
                           <wps:txbx>
                             <w:txbxContent>
-                              <w:p>
-                                <w:bookmarkStart w:id="0" w:name="_GoBack"/>
-                                <w:bookmarkEnd w:id="0"/>
-                              </w:p>
+                              <w:p/>
                             </w:txbxContent>
                           </wps:txbx>
                           <wps:bodyPr rot="0" spcFirstLastPara="0" vertOverflow="overflow" horzOverflow="overflow" vert="horz" wrap="square" lIns="274320" tIns="45720" rIns="274320" bIns="45720" numCol="1" spcCol="0" rtlCol="0" fromWordArt="0" anchor="ctr" anchorCtr="0" forceAA="0" compatLnSpc="1">
@@ -879,10 +876,11 @@
                       <w:txbxContent>
                         <w:p>
                           <w:pPr>
-                            <w:pStyle w:val="NoSpacing"/>
+                            <w:pStyle w:val="Geenafstand"/>
                             <w:rPr>
                               <w:noProof/>
                               <w:color w:val="44546A" w:themeColor="text2"/>
+                              <w:lang w:val="nl-NL"/>
                             </w:rPr>
                           </w:pPr>
                           <w:sdt>
@@ -890,6 +888,7 @@
                               <w:rPr>
                                 <w:noProof/>
                                 <w:color w:val="44546A" w:themeColor="text2"/>
+                                <w:lang w:val="nl-NL"/>
                               </w:rPr>
                               <w:alias w:val="Author"/>
                               <w:id w:val="-1734696758"/>
@@ -902,6 +901,7 @@
                                 <w:rPr>
                                   <w:noProof/>
                                   <w:color w:val="44546A" w:themeColor="text2"/>
+                                  <w:lang w:val="nl-NL"/>
                                 </w:rPr>
                                 <w:t>Mike van Grinsven</w:t>
                               </w:r>
@@ -911,6 +911,7 @@
                             <w:rPr>
                               <w:noProof/>
                               <w:color w:val="44546A" w:themeColor="text2"/>
+                              <w:lang w:val="nl-NL"/>
                             </w:rPr>
                             <w:br/>
                             <w:t>Joey Geraeds</w:t>
@@ -918,25 +919,28 @@
                         </w:p>
                         <w:p>
                           <w:pPr>
-                            <w:pStyle w:val="NoSpacing"/>
+                            <w:pStyle w:val="Geenafstand"/>
                             <w:rPr>
                               <w:noProof/>
                               <w:color w:val="44546A" w:themeColor="text2"/>
+                              <w:lang w:val="nl-NL"/>
                             </w:rPr>
                           </w:pPr>
                         </w:p>
                         <w:p>
                           <w:pPr>
-                            <w:pStyle w:val="NoSpacing"/>
+                            <w:pStyle w:val="Geenafstand"/>
                             <w:rPr>
                               <w:noProof/>
                               <w:color w:val="44546A" w:themeColor="text2"/>
+                              <w:lang w:val="nl-NL"/>
                             </w:rPr>
                           </w:pPr>
                           <w:r>
                             <w:rPr>
                               <w:noProof/>
                               <w:color w:val="44546A" w:themeColor="text2"/>
+                              <w:lang w:val="nl-NL"/>
                             </w:rPr>
                             <w:t>SM32</w:t>
                           </w:r>
@@ -955,19 +959,988 @@
         </w:p>
       </w:sdtContent>
     </w:sdt>
-    <w:p>
-      <w:pPr>
-        <w:pStyle w:val="Kop1"/>
+    <w:sdt>
+      <w:sdtPr>
+        <w:id w:val="-927351276"/>
+        <w:docPartObj>
+          <w:docPartGallery w:val="Table of Contents"/>
+          <w:docPartUnique/>
+        </w:docPartObj>
+      </w:sdtPr>
+      <w:sdtEndPr>
+        <w:rPr>
+          <w:rFonts w:asciiTheme="minorHAnsi" w:eastAsiaTheme="minorHAnsi" w:hAnsiTheme="minorHAnsi" w:cstheme="minorBidi"/>
+          <w:b/>
+          <w:bCs/>
+          <w:color w:val="auto"/>
+          <w:sz w:val="22"/>
+          <w:szCs w:val="22"/>
+          <w:lang w:eastAsia="en-US"/>
+        </w:rPr>
+      </w:sdtEndPr>
+      <w:sdtContent>
+        <w:p>
+          <w:pPr>
+            <w:pStyle w:val="Kopvaninhoudsopgave"/>
+          </w:pPr>
+          <w:r>
+            <w:t>Inhoud</w:t>
+          </w:r>
+        </w:p>
+        <w:p>
+          <w:pPr>
+            <w:pStyle w:val="Inhopg1"/>
+            <w:tabs>
+              <w:tab w:val="right" w:leader="dot" w:pos="9396"/>
+            </w:tabs>
+            <w:rPr>
+              <w:noProof/>
+            </w:rPr>
+          </w:pPr>
+          <w:r>
+            <w:fldChar w:fldCharType="begin"/>
+          </w:r>
+          <w:r>
+            <w:instrText xml:space="preserve"> TOC \o "1-3" \h \z \u </w:instrText>
+          </w:r>
+          <w:r>
+            <w:fldChar w:fldCharType="separate"/>
+          </w:r>
+          <w:hyperlink w:anchor="_Toc434439623" w:history="1">
+            <w:r>
+              <w:rPr>
+                <w:rStyle w:val="Hyperlink"/>
+                <w:rFonts w:eastAsia="Times New Roman"/>
+                <w:noProof/>
+              </w:rPr>
+              <w:t>Conceptbeschrijving en Persona’s</w:t>
+            </w:r>
+            <w:r>
+              <w:rPr>
+                <w:noProof/>
+                <w:webHidden/>
+              </w:rPr>
+              <w:tab/>
+            </w:r>
+            <w:r>
+              <w:rPr>
+                <w:noProof/>
+                <w:webHidden/>
+              </w:rPr>
+              <w:fldChar w:fldCharType="begin"/>
+            </w:r>
+            <w:r>
+              <w:rPr>
+                <w:noProof/>
+                <w:webHidden/>
+              </w:rPr>
+              <w:instrText xml:space="preserve"> PAGEREF _Toc434439623 \h </w:instrText>
+            </w:r>
+            <w:r>
+              <w:rPr>
+                <w:noProof/>
+                <w:webHidden/>
+              </w:rPr>
+            </w:r>
+            <w:r>
+              <w:rPr>
+                <w:noProof/>
+                <w:webHidden/>
+              </w:rPr>
+              <w:fldChar w:fldCharType="separate"/>
+            </w:r>
+            <w:r>
+              <w:rPr>
+                <w:noProof/>
+                <w:webHidden/>
+              </w:rPr>
+              <w:t>2</w:t>
+            </w:r>
+            <w:r>
+              <w:rPr>
+                <w:noProof/>
+                <w:webHidden/>
+              </w:rPr>
+              <w:fldChar w:fldCharType="end"/>
+            </w:r>
+          </w:hyperlink>
+        </w:p>
+        <w:p>
+          <w:pPr>
+            <w:pStyle w:val="Inhopg2"/>
+            <w:tabs>
+              <w:tab w:val="right" w:leader="dot" w:pos="9396"/>
+            </w:tabs>
+            <w:rPr>
+              <w:noProof/>
+            </w:rPr>
+          </w:pPr>
+          <w:hyperlink w:anchor="_Toc434439624" w:history="1">
+            <w:r>
+              <w:rPr>
+                <w:rStyle w:val="Hyperlink"/>
+                <w:noProof/>
+              </w:rPr>
+              <w:t>Doelgroep + Beschrijving:</w:t>
+            </w:r>
+            <w:r>
+              <w:rPr>
+                <w:noProof/>
+                <w:webHidden/>
+              </w:rPr>
+              <w:tab/>
+            </w:r>
+            <w:r>
+              <w:rPr>
+                <w:noProof/>
+                <w:webHidden/>
+              </w:rPr>
+              <w:fldChar w:fldCharType="begin"/>
+            </w:r>
+            <w:r>
+              <w:rPr>
+                <w:noProof/>
+                <w:webHidden/>
+              </w:rPr>
+              <w:instrText xml:space="preserve"> PAGEREF _Toc434439624 \h </w:instrText>
+            </w:r>
+            <w:r>
+              <w:rPr>
+                <w:noProof/>
+                <w:webHidden/>
+              </w:rPr>
+            </w:r>
+            <w:r>
+              <w:rPr>
+                <w:noProof/>
+                <w:webHidden/>
+              </w:rPr>
+              <w:fldChar w:fldCharType="separate"/>
+            </w:r>
+            <w:r>
+              <w:rPr>
+                <w:noProof/>
+                <w:webHidden/>
+              </w:rPr>
+              <w:t>2</w:t>
+            </w:r>
+            <w:r>
+              <w:rPr>
+                <w:noProof/>
+                <w:webHidden/>
+              </w:rPr>
+              <w:fldChar w:fldCharType="end"/>
+            </w:r>
+          </w:hyperlink>
+        </w:p>
+        <w:p>
+          <w:pPr>
+            <w:pStyle w:val="Inhopg2"/>
+            <w:tabs>
+              <w:tab w:val="right" w:leader="dot" w:pos="9396"/>
+            </w:tabs>
+            <w:rPr>
+              <w:noProof/>
+            </w:rPr>
+          </w:pPr>
+          <w:hyperlink w:anchor="_Toc434439625" w:history="1">
+            <w:r>
+              <w:rPr>
+                <w:rStyle w:val="Hyperlink"/>
+                <w:noProof/>
+              </w:rPr>
+              <w:t>Het huidige concept:</w:t>
+            </w:r>
+            <w:r>
+              <w:rPr>
+                <w:noProof/>
+                <w:webHidden/>
+              </w:rPr>
+              <w:tab/>
+            </w:r>
+            <w:r>
+              <w:rPr>
+                <w:noProof/>
+                <w:webHidden/>
+              </w:rPr>
+              <w:fldChar w:fldCharType="begin"/>
+            </w:r>
+            <w:r>
+              <w:rPr>
+                <w:noProof/>
+                <w:webHidden/>
+              </w:rPr>
+              <w:instrText xml:space="preserve"> PAGEREF _Toc434439625 \h </w:instrText>
+            </w:r>
+            <w:r>
+              <w:rPr>
+                <w:noProof/>
+                <w:webHidden/>
+              </w:rPr>
+            </w:r>
+            <w:r>
+              <w:rPr>
+                <w:noProof/>
+                <w:webHidden/>
+              </w:rPr>
+              <w:fldChar w:fldCharType="separate"/>
+            </w:r>
+            <w:r>
+              <w:rPr>
+                <w:noProof/>
+                <w:webHidden/>
+              </w:rPr>
+              <w:t>3</w:t>
+            </w:r>
+            <w:r>
+              <w:rPr>
+                <w:noProof/>
+                <w:webHidden/>
+              </w:rPr>
+              <w:fldChar w:fldCharType="end"/>
+            </w:r>
+          </w:hyperlink>
+        </w:p>
+        <w:p>
+          <w:pPr>
+            <w:pStyle w:val="Inhopg1"/>
+            <w:tabs>
+              <w:tab w:val="right" w:leader="dot" w:pos="9396"/>
+            </w:tabs>
+            <w:rPr>
+              <w:noProof/>
+            </w:rPr>
+          </w:pPr>
+          <w:hyperlink w:anchor="_Toc434439626" w:history="1">
+            <w:r>
+              <w:rPr>
+                <w:rStyle w:val="Hyperlink"/>
+                <w:rFonts w:eastAsia="Times New Roman"/>
+                <w:noProof/>
+              </w:rPr>
+              <w:t>Wireframes</w:t>
+            </w:r>
+            <w:r>
+              <w:rPr>
+                <w:noProof/>
+                <w:webHidden/>
+              </w:rPr>
+              <w:tab/>
+            </w:r>
+            <w:r>
+              <w:rPr>
+                <w:noProof/>
+                <w:webHidden/>
+              </w:rPr>
+              <w:fldChar w:fldCharType="begin"/>
+            </w:r>
+            <w:r>
+              <w:rPr>
+                <w:noProof/>
+                <w:webHidden/>
+              </w:rPr>
+              <w:instrText xml:space="preserve"> PAGEREF _Toc434439626 \h </w:instrText>
+            </w:r>
+            <w:r>
+              <w:rPr>
+                <w:noProof/>
+                <w:webHidden/>
+              </w:rPr>
+            </w:r>
+            <w:r>
+              <w:rPr>
+                <w:noProof/>
+                <w:webHidden/>
+              </w:rPr>
+              <w:fldChar w:fldCharType="separate"/>
+            </w:r>
+            <w:r>
+              <w:rPr>
+                <w:noProof/>
+                <w:webHidden/>
+              </w:rPr>
+              <w:t>4</w:t>
+            </w:r>
+            <w:r>
+              <w:rPr>
+                <w:noProof/>
+                <w:webHidden/>
+              </w:rPr>
+              <w:fldChar w:fldCharType="end"/>
+            </w:r>
+          </w:hyperlink>
+        </w:p>
+        <w:p>
+          <w:pPr>
+            <w:pStyle w:val="Inhopg2"/>
+            <w:tabs>
+              <w:tab w:val="right" w:leader="dot" w:pos="9396"/>
+            </w:tabs>
+            <w:rPr>
+              <w:noProof/>
+            </w:rPr>
+          </w:pPr>
+          <w:hyperlink w:anchor="_Toc434439627" w:history="1">
+            <w:r>
+              <w:rPr>
+                <w:rStyle w:val="Hyperlink"/>
+                <w:noProof/>
+                <w:lang w:val="en-US"/>
+              </w:rPr>
+              <w:t>Wireframe/Flowchart:</w:t>
+            </w:r>
+            <w:r>
+              <w:rPr>
+                <w:noProof/>
+                <w:webHidden/>
+              </w:rPr>
+              <w:tab/>
+            </w:r>
+            <w:r>
+              <w:rPr>
+                <w:noProof/>
+                <w:webHidden/>
+              </w:rPr>
+              <w:fldChar w:fldCharType="begin"/>
+            </w:r>
+            <w:r>
+              <w:rPr>
+                <w:noProof/>
+                <w:webHidden/>
+              </w:rPr>
+              <w:instrText xml:space="preserve"> PAGEREF _Toc434439627 \h </w:instrText>
+            </w:r>
+            <w:r>
+              <w:rPr>
+                <w:noProof/>
+                <w:webHidden/>
+              </w:rPr>
+            </w:r>
+            <w:r>
+              <w:rPr>
+                <w:noProof/>
+                <w:webHidden/>
+              </w:rPr>
+              <w:fldChar w:fldCharType="separate"/>
+            </w:r>
+            <w:r>
+              <w:rPr>
+                <w:noProof/>
+                <w:webHidden/>
+              </w:rPr>
+              <w:t>8</w:t>
+            </w:r>
+            <w:r>
+              <w:rPr>
+                <w:noProof/>
+                <w:webHidden/>
+              </w:rPr>
+              <w:fldChar w:fldCharType="end"/>
+            </w:r>
+          </w:hyperlink>
+        </w:p>
+        <w:p>
+          <w:pPr>
+            <w:pStyle w:val="Inhopg1"/>
+            <w:tabs>
+              <w:tab w:val="right" w:leader="dot" w:pos="9396"/>
+            </w:tabs>
+            <w:rPr>
+              <w:noProof/>
+            </w:rPr>
+          </w:pPr>
+          <w:hyperlink w:anchor="_Toc434439628" w:history="1">
+            <w:r>
+              <w:rPr>
+                <w:rStyle w:val="Hyperlink"/>
+                <w:rFonts w:eastAsia="Times New Roman"/>
+                <w:noProof/>
+              </w:rPr>
+              <w:t>Flowchart</w:t>
+            </w:r>
+            <w:r>
+              <w:rPr>
+                <w:noProof/>
+                <w:webHidden/>
+              </w:rPr>
+              <w:tab/>
+            </w:r>
+            <w:r>
+              <w:rPr>
+                <w:noProof/>
+                <w:webHidden/>
+              </w:rPr>
+              <w:fldChar w:fldCharType="begin"/>
+            </w:r>
+            <w:r>
+              <w:rPr>
+                <w:noProof/>
+                <w:webHidden/>
+              </w:rPr>
+              <w:instrText xml:space="preserve"> PAGEREF _Toc434439628 \h </w:instrText>
+            </w:r>
+            <w:r>
+              <w:rPr>
+                <w:noProof/>
+                <w:webHidden/>
+              </w:rPr>
+            </w:r>
+            <w:r>
+              <w:rPr>
+                <w:noProof/>
+                <w:webHidden/>
+              </w:rPr>
+              <w:fldChar w:fldCharType="separate"/>
+            </w:r>
+            <w:r>
+              <w:rPr>
+                <w:noProof/>
+                <w:webHidden/>
+              </w:rPr>
+              <w:t>9</w:t>
+            </w:r>
+            <w:r>
+              <w:rPr>
+                <w:noProof/>
+                <w:webHidden/>
+              </w:rPr>
+              <w:fldChar w:fldCharType="end"/>
+            </w:r>
+          </w:hyperlink>
+        </w:p>
+        <w:p>
+          <w:pPr>
+            <w:pStyle w:val="Inhopg2"/>
+            <w:tabs>
+              <w:tab w:val="right" w:leader="dot" w:pos="9396"/>
+            </w:tabs>
+            <w:rPr>
+              <w:noProof/>
+            </w:rPr>
+          </w:pPr>
+          <w:hyperlink w:anchor="_Toc434439629" w:history="1">
+            <w:r>
+              <w:rPr>
+                <w:rStyle w:val="Hyperlink"/>
+                <w:noProof/>
+              </w:rPr>
+              <w:t>Flowchart POP:</w:t>
+            </w:r>
+            <w:r>
+              <w:rPr>
+                <w:noProof/>
+                <w:webHidden/>
+              </w:rPr>
+              <w:tab/>
+            </w:r>
+            <w:r>
+              <w:rPr>
+                <w:noProof/>
+                <w:webHidden/>
+              </w:rPr>
+              <w:fldChar w:fldCharType="begin"/>
+            </w:r>
+            <w:r>
+              <w:rPr>
+                <w:noProof/>
+                <w:webHidden/>
+              </w:rPr>
+              <w:instrText xml:space="preserve"> PAGEREF _Toc434439629 \h </w:instrText>
+            </w:r>
+            <w:r>
+              <w:rPr>
+                <w:noProof/>
+                <w:webHidden/>
+              </w:rPr>
+            </w:r>
+            <w:r>
+              <w:rPr>
+                <w:noProof/>
+                <w:webHidden/>
+              </w:rPr>
+              <w:fldChar w:fldCharType="separate"/>
+            </w:r>
+            <w:r>
+              <w:rPr>
+                <w:noProof/>
+                <w:webHidden/>
+              </w:rPr>
+              <w:t>9</w:t>
+            </w:r>
+            <w:r>
+              <w:rPr>
+                <w:noProof/>
+                <w:webHidden/>
+              </w:rPr>
+              <w:fldChar w:fldCharType="end"/>
+            </w:r>
+          </w:hyperlink>
+        </w:p>
+        <w:p>
+          <w:pPr>
+            <w:pStyle w:val="Inhopg2"/>
+            <w:tabs>
+              <w:tab w:val="right" w:leader="dot" w:pos="9396"/>
+            </w:tabs>
+            <w:rPr>
+              <w:noProof/>
+            </w:rPr>
+          </w:pPr>
+          <w:hyperlink w:anchor="_Toc434439630" w:history="1">
+            <w:r>
+              <w:rPr>
+                <w:rStyle w:val="Hyperlink"/>
+                <w:noProof/>
+              </w:rPr>
+              <w:t>Storyboard:</w:t>
+            </w:r>
+            <w:r>
+              <w:rPr>
+                <w:noProof/>
+                <w:webHidden/>
+              </w:rPr>
+              <w:tab/>
+            </w:r>
+            <w:r>
+              <w:rPr>
+                <w:noProof/>
+                <w:webHidden/>
+              </w:rPr>
+              <w:fldChar w:fldCharType="begin"/>
+            </w:r>
+            <w:r>
+              <w:rPr>
+                <w:noProof/>
+                <w:webHidden/>
+              </w:rPr>
+              <w:instrText xml:space="preserve"> PAGEREF _Toc434439630 \h </w:instrText>
+            </w:r>
+            <w:r>
+              <w:rPr>
+                <w:noProof/>
+                <w:webHidden/>
+              </w:rPr>
+            </w:r>
+            <w:r>
+              <w:rPr>
+                <w:noProof/>
+                <w:webHidden/>
+              </w:rPr>
+              <w:fldChar w:fldCharType="separate"/>
+            </w:r>
+            <w:r>
+              <w:rPr>
+                <w:noProof/>
+                <w:webHidden/>
+              </w:rPr>
+              <w:t>9</w:t>
+            </w:r>
+            <w:r>
+              <w:rPr>
+                <w:noProof/>
+                <w:webHidden/>
+              </w:rPr>
+              <w:fldChar w:fldCharType="end"/>
+            </w:r>
+          </w:hyperlink>
+        </w:p>
+        <w:p>
+          <w:pPr>
+            <w:pStyle w:val="Inhopg1"/>
+            <w:tabs>
+              <w:tab w:val="right" w:leader="dot" w:pos="9396"/>
+            </w:tabs>
+            <w:rPr>
+              <w:noProof/>
+            </w:rPr>
+          </w:pPr>
+          <w:hyperlink w:anchor="_Toc434439631" w:history="1">
+            <w:r>
+              <w:rPr>
+                <w:rStyle w:val="Hyperlink"/>
+                <w:rFonts w:eastAsia="Times New Roman"/>
+                <w:noProof/>
+              </w:rPr>
+              <w:t>Gebruikers Scenaria</w:t>
+            </w:r>
+            <w:r>
+              <w:rPr>
+                <w:noProof/>
+                <w:webHidden/>
+              </w:rPr>
+              <w:tab/>
+            </w:r>
+            <w:r>
+              <w:rPr>
+                <w:noProof/>
+                <w:webHidden/>
+              </w:rPr>
+              <w:fldChar w:fldCharType="begin"/>
+            </w:r>
+            <w:r>
+              <w:rPr>
+                <w:noProof/>
+                <w:webHidden/>
+              </w:rPr>
+              <w:instrText xml:space="preserve"> PAGEREF _Toc434439631 \h </w:instrText>
+            </w:r>
+            <w:r>
+              <w:rPr>
+                <w:noProof/>
+                <w:webHidden/>
+              </w:rPr>
+            </w:r>
+            <w:r>
+              <w:rPr>
+                <w:noProof/>
+                <w:webHidden/>
+              </w:rPr>
+              <w:fldChar w:fldCharType="separate"/>
+            </w:r>
+            <w:r>
+              <w:rPr>
+                <w:noProof/>
+                <w:webHidden/>
+              </w:rPr>
+              <w:t>10</w:t>
+            </w:r>
+            <w:r>
+              <w:rPr>
+                <w:noProof/>
+                <w:webHidden/>
+              </w:rPr>
+              <w:fldChar w:fldCharType="end"/>
+            </w:r>
+          </w:hyperlink>
+        </w:p>
+        <w:p>
+          <w:pPr>
+            <w:pStyle w:val="Inhopg2"/>
+            <w:tabs>
+              <w:tab w:val="right" w:leader="dot" w:pos="9396"/>
+            </w:tabs>
+            <w:rPr>
+              <w:noProof/>
+            </w:rPr>
+          </w:pPr>
+          <w:hyperlink w:anchor="_Toc434439632" w:history="1">
+            <w:r>
+              <w:rPr>
+                <w:rStyle w:val="Hyperlink"/>
+                <w:rFonts w:eastAsia="Times New Roman"/>
+                <w:noProof/>
+              </w:rPr>
+              <w:t>Situatie 1 ‘Meeting the Boss’:</w:t>
+            </w:r>
+            <w:r>
+              <w:rPr>
+                <w:noProof/>
+                <w:webHidden/>
+              </w:rPr>
+              <w:tab/>
+            </w:r>
+            <w:r>
+              <w:rPr>
+                <w:noProof/>
+                <w:webHidden/>
+              </w:rPr>
+              <w:fldChar w:fldCharType="begin"/>
+            </w:r>
+            <w:r>
+              <w:rPr>
+                <w:noProof/>
+                <w:webHidden/>
+              </w:rPr>
+              <w:instrText xml:space="preserve"> PAGEREF _Toc434439632 \h </w:instrText>
+            </w:r>
+            <w:r>
+              <w:rPr>
+                <w:noProof/>
+                <w:webHidden/>
+              </w:rPr>
+            </w:r>
+            <w:r>
+              <w:rPr>
+                <w:noProof/>
+                <w:webHidden/>
+              </w:rPr>
+              <w:fldChar w:fldCharType="separate"/>
+            </w:r>
+            <w:r>
+              <w:rPr>
+                <w:noProof/>
+                <w:webHidden/>
+              </w:rPr>
+              <w:t>13</w:t>
+            </w:r>
+            <w:r>
+              <w:rPr>
+                <w:noProof/>
+                <w:webHidden/>
+              </w:rPr>
+              <w:fldChar w:fldCharType="end"/>
+            </w:r>
+          </w:hyperlink>
+        </w:p>
+        <w:p>
+          <w:pPr>
+            <w:pStyle w:val="Inhopg2"/>
+            <w:tabs>
+              <w:tab w:val="right" w:leader="dot" w:pos="9396"/>
+            </w:tabs>
+            <w:rPr>
+              <w:noProof/>
+            </w:rPr>
+          </w:pPr>
+          <w:hyperlink w:anchor="_Toc434439633" w:history="1">
+            <w:r>
+              <w:rPr>
+                <w:rStyle w:val="Hyperlink"/>
+                <w:rFonts w:eastAsia="Times New Roman"/>
+                <w:noProof/>
+              </w:rPr>
+              <w:t>Situatie 2 ‘Familie-uitje’:</w:t>
+            </w:r>
+            <w:r>
+              <w:rPr>
+                <w:noProof/>
+                <w:webHidden/>
+              </w:rPr>
+              <w:tab/>
+            </w:r>
+            <w:r>
+              <w:rPr>
+                <w:noProof/>
+                <w:webHidden/>
+              </w:rPr>
+              <w:fldChar w:fldCharType="begin"/>
+            </w:r>
+            <w:r>
+              <w:rPr>
+                <w:noProof/>
+                <w:webHidden/>
+              </w:rPr>
+              <w:instrText xml:space="preserve"> PAGEREF _Toc434439633 \h </w:instrText>
+            </w:r>
+            <w:r>
+              <w:rPr>
+                <w:noProof/>
+                <w:webHidden/>
+              </w:rPr>
+            </w:r>
+            <w:r>
+              <w:rPr>
+                <w:noProof/>
+                <w:webHidden/>
+              </w:rPr>
+              <w:fldChar w:fldCharType="separate"/>
+            </w:r>
+            <w:r>
+              <w:rPr>
+                <w:noProof/>
+                <w:webHidden/>
+              </w:rPr>
+              <w:t>13</w:t>
+            </w:r>
+            <w:r>
+              <w:rPr>
+                <w:noProof/>
+                <w:webHidden/>
+              </w:rPr>
+              <w:fldChar w:fldCharType="end"/>
+            </w:r>
+          </w:hyperlink>
+        </w:p>
+        <w:p>
+          <w:pPr>
+            <w:pStyle w:val="Inhopg1"/>
+            <w:tabs>
+              <w:tab w:val="right" w:leader="dot" w:pos="9396"/>
+            </w:tabs>
+            <w:rPr>
+              <w:noProof/>
+            </w:rPr>
+          </w:pPr>
+          <w:hyperlink w:anchor="_Toc434439634" w:history="1">
+            <w:r>
+              <w:rPr>
+                <w:rStyle w:val="Hyperlink"/>
+                <w:rFonts w:eastAsia="Times New Roman"/>
+                <w:noProof/>
+              </w:rPr>
+              <w:t>Getest proof of concept</w:t>
+            </w:r>
+            <w:r>
+              <w:rPr>
+                <w:noProof/>
+                <w:webHidden/>
+              </w:rPr>
+              <w:tab/>
+            </w:r>
+            <w:r>
+              <w:rPr>
+                <w:noProof/>
+                <w:webHidden/>
+              </w:rPr>
+              <w:fldChar w:fldCharType="begin"/>
+            </w:r>
+            <w:r>
+              <w:rPr>
+                <w:noProof/>
+                <w:webHidden/>
+              </w:rPr>
+              <w:instrText xml:space="preserve"> PAGEREF _Toc434439634 \h </w:instrText>
+            </w:r>
+            <w:r>
+              <w:rPr>
+                <w:noProof/>
+                <w:webHidden/>
+              </w:rPr>
+            </w:r>
+            <w:r>
+              <w:rPr>
+                <w:noProof/>
+                <w:webHidden/>
+              </w:rPr>
+              <w:fldChar w:fldCharType="separate"/>
+            </w:r>
+            <w:r>
+              <w:rPr>
+                <w:noProof/>
+                <w:webHidden/>
+              </w:rPr>
+              <w:t>14</w:t>
+            </w:r>
+            <w:r>
+              <w:rPr>
+                <w:noProof/>
+                <w:webHidden/>
+              </w:rPr>
+              <w:fldChar w:fldCharType="end"/>
+            </w:r>
+          </w:hyperlink>
+        </w:p>
+        <w:p>
+          <w:pPr>
+            <w:pStyle w:val="Inhopg1"/>
+            <w:tabs>
+              <w:tab w:val="right" w:leader="dot" w:pos="9396"/>
+            </w:tabs>
+            <w:rPr>
+              <w:noProof/>
+            </w:rPr>
+          </w:pPr>
+          <w:hyperlink w:anchor="_Toc434439635" w:history="1">
+            <w:r>
+              <w:rPr>
+                <w:rStyle w:val="Hyperlink"/>
+                <w:rFonts w:eastAsia="Times New Roman"/>
+                <w:noProof/>
+              </w:rPr>
+              <w:t>Films en video’s van (fysieke) onderdelen</w:t>
+            </w:r>
+            <w:r>
+              <w:rPr>
+                <w:noProof/>
+                <w:webHidden/>
+              </w:rPr>
+              <w:tab/>
+            </w:r>
+            <w:r>
+              <w:rPr>
+                <w:noProof/>
+                <w:webHidden/>
+              </w:rPr>
+              <w:fldChar w:fldCharType="begin"/>
+            </w:r>
+            <w:r>
+              <w:rPr>
+                <w:noProof/>
+                <w:webHidden/>
+              </w:rPr>
+              <w:instrText xml:space="preserve"> PAGEREF _Toc434439635 \h </w:instrText>
+            </w:r>
+            <w:r>
+              <w:rPr>
+                <w:noProof/>
+                <w:webHidden/>
+              </w:rPr>
+            </w:r>
+            <w:r>
+              <w:rPr>
+                <w:noProof/>
+                <w:webHidden/>
+              </w:rPr>
+              <w:fldChar w:fldCharType="separate"/>
+            </w:r>
+            <w:r>
+              <w:rPr>
+                <w:noProof/>
+                <w:webHidden/>
+              </w:rPr>
+              <w:t>15</w:t>
+            </w:r>
+            <w:r>
+              <w:rPr>
+                <w:noProof/>
+                <w:webHidden/>
+              </w:rPr>
+              <w:fldChar w:fldCharType="end"/>
+            </w:r>
+          </w:hyperlink>
+        </w:p>
+        <w:p>
+          <w:r>
+            <w:rPr>
+              <w:b/>
+              <w:bCs/>
+            </w:rPr>
+            <w:fldChar w:fldCharType="end"/>
+          </w:r>
+        </w:p>
+      </w:sdtContent>
+    </w:sdt>
+    <w:p>
+      <w:pPr>
+        <w:rPr>
+          <w:rFonts w:asciiTheme="majorHAnsi" w:eastAsia="Times New Roman" w:hAnsiTheme="majorHAnsi" w:cstheme="majorBidi"/>
+          <w:color w:val="002060"/>
+          <w:sz w:val="32"/>
+          <w:szCs w:val="32"/>
+        </w:rPr>
+      </w:pPr>
+    </w:p>
+    <w:p>
+      <w:pPr>
+        <w:rPr>
+          <w:rFonts w:asciiTheme="majorHAnsi" w:eastAsia="Times New Roman" w:hAnsiTheme="majorHAnsi" w:cstheme="majorBidi"/>
+          <w:color w:val="002060"/>
+          <w:sz w:val="32"/>
+          <w:szCs w:val="32"/>
+        </w:rPr>
+      </w:pPr>
+      <w:bookmarkStart w:id="0" w:name="_Toc434439623"/>
+      <w:r>
         <w:rPr>
           <w:rFonts w:eastAsia="Times New Roman"/>
           <w:color w:val="002060"/>
         </w:rPr>
-      </w:pPr>
-      <w:r>
+        <w:br w:type="page"/>
+      </w:r>
+    </w:p>
+    <w:p>
+      <w:pPr>
+        <w:pStyle w:val="Kop1"/>
         <w:rPr>
           <w:rFonts w:eastAsia="Times New Roman"/>
           <w:color w:val="002060"/>
         </w:rPr>
+      </w:pPr>
+      <w:r>
+        <w:rPr>
+          <w:rFonts w:eastAsia="Times New Roman"/>
+          <w:color w:val="002060"/>
+        </w:rPr>
         <w:lastRenderedPageBreak/>
         <w:t xml:space="preserve">Conceptbeschrijving en </w:t>
       </w:r>
@@ -979,35 +1952,25 @@
         </w:rPr>
         <w:t>Persona’s</w:t>
       </w:r>
+      <w:bookmarkEnd w:id="0"/>
       <w:proofErr w:type="spellEnd"/>
     </w:p>
     <w:p/>
     <w:p>
       <w:pPr>
-        <w:pStyle w:val="Lijstalinea"/>
-        <w:numPr>
-          <w:ilvl w:val="0"/>
-          <w:numId w:val="2"/>
-        </w:numPr>
-      </w:pPr>
-      <w:r>
-        <w:rPr>
-          <w:b/>
-        </w:rPr>
+        <w:pStyle w:val="Kop2"/>
+      </w:pPr>
+      <w:bookmarkStart w:id="1" w:name="_Toc434439624"/>
+      <w:r>
         <w:t>Doelgroep</w:t>
       </w:r>
       <w:r>
-        <w:rPr>
-          <w:b/>
-        </w:rPr>
         <w:t xml:space="preserve"> + Beschrijving</w:t>
       </w:r>
       <w:r>
-        <w:rPr>
-          <w:b/>
-        </w:rPr>
         <w:t>:</w:t>
       </w:r>
+      <w:bookmarkEnd w:id="1"/>
     </w:p>
     <w:p>
       <w:r>
@@ -1233,8 +2196,25 @@
       </w:r>
     </w:p>
     <w:p>
+      <w:pPr>
+        <w:rPr>
+          <w:i/>
+        </w:rPr>
+      </w:pPr>
+    </w:p>
+    <w:p>
+      <w:pPr>
+        <w:pStyle w:val="Kop2"/>
+      </w:pPr>
+      <w:bookmarkStart w:id="2" w:name="_Toc434439625"/>
       <w:r>
         <w:lastRenderedPageBreak/>
+        <w:t>Het huidige concept:</w:t>
+      </w:r>
+      <w:bookmarkEnd w:id="2"/>
+    </w:p>
+    <w:p>
+      <w:r>
         <w:t xml:space="preserve">De huidige functies van het </w:t>
       </w:r>
       <w:r>
@@ -1368,11 +2348,12 @@
       <w:r>
         <w:t xml:space="preserve">Nadat je bijvoorbeeld een bepaalde bus inclusief tijd, dagen en email </w:t>
       </w:r>
-      <w:proofErr w:type="spellStart"/>
       <w:r>
         <w:t>etc</w:t>
       </w:r>
-      <w:proofErr w:type="spellEnd"/>
+      <w:r>
+        <w:t>.</w:t>
+      </w:r>
       <w:r>
         <w:t xml:space="preserve"> </w:t>
       </w:r>
@@ -1391,11 +2372,9 @@
       <w:r>
         <w:t xml:space="preserve">Er wordt een duidelijk overzicht van je reisgegevens </w:t>
       </w:r>
-      <w:proofErr w:type="spellStart"/>
-      <w:r>
-        <w:t>gecreeërd</w:t>
-      </w:r>
-      <w:proofErr w:type="spellEnd"/>
+      <w:r>
+        <w:t>gecreëerd</w:t>
+      </w:r>
       <w:r>
         <w:t xml:space="preserve"> met alle benodigde informatie. </w:t>
       </w:r>
@@ -1430,6 +2409,7 @@
           <w:color w:val="002060"/>
         </w:rPr>
       </w:pPr>
+      <w:bookmarkStart w:id="3" w:name="_Toc434439626"/>
       <w:proofErr w:type="spellStart"/>
       <w:r>
         <w:rPr>
@@ -1439,6 +2419,7 @@
         <w:lastRenderedPageBreak/>
         <w:t>Wireframes</w:t>
       </w:r>
+      <w:bookmarkEnd w:id="3"/>
       <w:proofErr w:type="spellEnd"/>
     </w:p>
     <w:p/>
@@ -1580,14 +2561,30 @@
                   <w:txbxContent>
                     <w:p>
                       <w:r>
-                        <w:t xml:space="preserve">De mockup links hiervan is het hoofdscherm. Dit scherm wordt geopend wanneer je de app opstart. </w:t>
+                        <w:t xml:space="preserve">De </w:t>
+                      </w:r>
+                      <w:proofErr w:type="spellStart"/>
+                      <w:r>
+                        <w:t>mockup</w:t>
+                      </w:r>
+                      <w:proofErr w:type="spellEnd"/>
+                      <w:r>
+                        <w:t xml:space="preserve"> links hiervan is het hoofdscherm. Dit scherm wordt geopend wanneer je de app opstart. </w:t>
                       </w:r>
                       <w:r>
                         <w:br/>
                       </w:r>
                       <w:r>
                         <w:br/>
-                        <w:t>Dit scherm geeft een overzicht van de ingestelde gegevens. Welke dagen een ingestelde bus en/of trein van toepassing is en of deze instelling aan of uit moet staan. (Als je naar links swiped kun je een ingestelde bus/trein verwijderen.)</w:t>
+                        <w:t xml:space="preserve">Dit scherm geeft een overzicht van de ingestelde gegevens. Welke dagen een ingestelde bus en/of trein van toepassing is en of deze instelling aan of uit moet staan. (Als je naar links </w:t>
+                      </w:r>
+                      <w:proofErr w:type="spellStart"/>
+                      <w:r>
+                        <w:t>swiped</w:t>
+                      </w:r>
+                      <w:proofErr w:type="spellEnd"/>
+                      <w:r>
+                        <w:t xml:space="preserve"> kun je een ingestelde bus/trein verwijderen.)</w:t>
                       </w:r>
                     </w:p>
                     <w:p>
@@ -1596,7 +2593,15 @@
                       </w:r>
                       <w:r>
                         <w:br/>
-                        <w:t>(komt bij volgende mockups aan bod.)</w:t>
+                        <w:t xml:space="preserve">(komt bij volgende </w:t>
+                      </w:r>
+                      <w:proofErr w:type="spellStart"/>
+                      <w:r>
+                        <w:t>mockups</w:t>
+                      </w:r>
+                      <w:proofErr w:type="spellEnd"/>
+                      <w:r>
+                        <w:t xml:space="preserve"> aan bod.)</w:t>
                       </w:r>
                       <w:r>
                         <w:t xml:space="preserve"> </w:t>
@@ -1604,7 +2609,15 @@
                     </w:p>
                     <w:p>
                       <w:r>
-                        <w:t>Wanneer je op het tandwiel klikt kom je op het scherm met ‘About’ en ‘Contact’.</w:t>
+                        <w:t>Wanneer je op het tandwiel klikt kom je op het scherm met ‘</w:t>
+                      </w:r>
+                      <w:proofErr w:type="spellStart"/>
+                      <w:r>
+                        <w:t>About</w:t>
+                      </w:r>
+                      <w:proofErr w:type="spellEnd"/>
+                      <w:r>
+                        <w:t>’ en ‘Contact’.</w:t>
                       </w:r>
                     </w:p>
                   </w:txbxContent>
@@ -1638,7 +2651,7 @@
                     </pic:cNvPicPr>
                   </pic:nvPicPr>
                   <pic:blipFill>
-                    <a:blip r:embed="rId5">
+                    <a:blip r:embed="rId6">
                       <a:extLst>
                         <a:ext uri="{28A0092B-C50C-407E-A947-70E740481C1C}">
                           <a14:useLocalDpi xmlns:a14="http://schemas.microsoft.com/office/drawing/2010/main" val="0"/>
@@ -1777,7 +2790,15 @@
                   <w:txbxContent>
                     <w:p>
                       <w:r>
-                        <w:t xml:space="preserve">De Mockup links hiervan is het </w:t>
+                        <w:t xml:space="preserve">De </w:t>
+                      </w:r>
+                      <w:proofErr w:type="spellStart"/>
+                      <w:r>
+                        <w:t>Mockup</w:t>
+                      </w:r>
+                      <w:proofErr w:type="spellEnd"/>
+                      <w:r>
+                        <w:t xml:space="preserve"> links hiervan is het </w:t>
                       </w:r>
                       <w:r>
                         <w:t>tweede</w:t>
@@ -1791,10 +2812,7 @@
                     </w:p>
                     <w:p>
                       <w:r>
-                        <w:t xml:space="preserve">Wanneer je een bus kiest ga je door naar het scherm, waar je de opstaptijd van de door </w:t>
-                      </w:r>
-                      <w:r>
-                        <w:t>jou gekozen bus instelt.</w:t>
+                        <w:t>Wanneer je een bus kiest ga je door naar het scherm, waar je de opstaptijd van de door jou gekozen bus instelt.</w:t>
                       </w:r>
                       <w:r>
                         <w:t xml:space="preserve"> Dit scherm bestaat ook voor het zoeken van een Trein.</w:t>
@@ -1831,7 +2849,7 @@
                     </pic:cNvPicPr>
                   </pic:nvPicPr>
                   <pic:blipFill>
-                    <a:blip r:embed="rId6">
+                    <a:blip r:embed="rId7">
                       <a:extLst>
                         <a:ext uri="{28A0092B-C50C-407E-A947-70E740481C1C}">
                           <a14:useLocalDpi xmlns:a14="http://schemas.microsoft.com/office/drawing/2010/main" val="0"/>
@@ -1943,22 +2961,6 @@
                             <w:r>
                               <w:br/>
                             </w:r>
-                            <w:r>
-                              <w:rPr>
-                                <w:i/>
-                                <w:sz w:val="20"/>
-                                <w:szCs w:val="20"/>
-                              </w:rPr>
-                              <w:t>(EVENTUEEL BIJ 1 BUS</w:t>
-                            </w:r>
-                            <w:r>
-                              <w:rPr>
-                                <w:i/>
-                                <w:sz w:val="20"/>
-                                <w:szCs w:val="20"/>
-                              </w:rPr>
-                              <w:t>: “ADVIES” ERBIJ)</w:t>
-                            </w:r>
                           </w:p>
                           <w:p>
                             <w:r>
@@ -1989,29 +2991,21 @@
                   <w:txbxContent>
                     <w:p>
                       <w:r>
-                        <w:t xml:space="preserve">Bij het kiezen van de opstaptijd van de door jou gekozen bus wordt het ‘optijd-percentage’ weergegeven, om jou te kunnen helpen kiezen welke bus de beste keus is. </w:t>
+                        <w:t>Bij het kiezen van de opstaptijd van de door jou gekozen bus wordt het ‘</w:t>
+                      </w:r>
+                      <w:proofErr w:type="spellStart"/>
+                      <w:r>
+                        <w:t>optijd</w:t>
+                      </w:r>
+                      <w:proofErr w:type="spellEnd"/>
+                      <w:r>
+                        <w:t xml:space="preserve">-percentage’ weergegeven, om jou te kunnen helpen kiezen welke bus de beste keus is. </w:t>
                       </w:r>
                       <w:r>
                         <w:t>Ook dit scherm bestaat voor het kiezen van de opstaptijd van een bepaalde trein.</w:t>
                       </w:r>
                       <w:r>
                         <w:br/>
-                      </w:r>
-                      <w:r>
-                        <w:rPr>
-                          <w:i/>
-                          <w:sz w:val="20"/>
-                          <w:szCs w:val="20"/>
-                        </w:rPr>
-                        <w:t>(EVENTUEEL BIJ 1 BUS</w:t>
-                      </w:r>
-                      <w:r>
-                        <w:rPr>
-                          <w:i/>
-                          <w:sz w:val="20"/>
-                          <w:szCs w:val="20"/>
-                        </w:rPr>
-                        <w:t>: “ADVIES” ERBIJ)</w:t>
                       </w:r>
                     </w:p>
                     <w:p>
@@ -2053,7 +3047,7 @@
                     </pic:cNvPicPr>
                   </pic:nvPicPr>
                   <pic:blipFill>
-                    <a:blip r:embed="rId7">
+                    <a:blip r:embed="rId8">
                       <a:extLst>
                         <a:ext uri="{28A0092B-C50C-407E-A947-70E740481C1C}">
                           <a14:useLocalDpi xmlns:a14="http://schemas.microsoft.com/office/drawing/2010/main" val="0"/>
@@ -2170,11 +3164,9 @@
                             <w:r>
                               <w:t xml:space="preserve">Je kunt hier de </w:t>
                             </w:r>
-                            <w:proofErr w:type="spellStart"/>
                             <w:r>
-                              <w:t>ingstelde</w:t>
+                              <w:t>ingestelde</w:t>
                             </w:r>
-                            <w:proofErr w:type="spellEnd"/>
                             <w:r>
                               <w:t xml:space="preserve"> gegevens wijzigen. Als je doorklikt naar reisgegevens zie je de door jou ingestelde reisgegevens. </w:t>
                             </w:r>
@@ -2220,7 +3212,13 @@
                         <w:t xml:space="preserve">trein klikt. </w:t>
                       </w:r>
                       <w:r>
-                        <w:t xml:space="preserve">Je kunt hier de ingstelde gegevens wijzigen. Als je doorklikt naar reisgegevens zie je de door jou ingestelde reisgegevens. </w:t>
+                        <w:t xml:space="preserve">Je kunt hier de </w:t>
+                      </w:r>
+                      <w:r>
+                        <w:t>ingestelde</w:t>
+                      </w:r>
+                      <w:r>
+                        <w:t xml:space="preserve"> gegevens wijzigen. Als je doorklikt naar reisgegevens zie je de door jou ingestelde reisgegevens. </w:t>
                       </w:r>
                     </w:p>
                     <w:p>
@@ -2262,7 +3260,7 @@
             <o:lock v:ext="edit" aspectratio="t"/>
           </v:shapetype>
           <v:shape id="_x0000_i1025" type="#_x0000_t75" style="width:161.45pt;height:308.45pt">
-            <v:imagedata r:id="rId8" o:title="nieuwmock214"/>
+            <v:imagedata r:id="rId9" o:title="nieuwmock214"/>
           </v:shape>
         </w:pict>
       </w:r>
@@ -2406,7 +3404,7 @@
                     </pic:cNvPicPr>
                   </pic:nvPicPr>
                   <pic:blipFill>
-                    <a:blip r:embed="rId9">
+                    <a:blip r:embed="rId10">
                       <a:extLst>
                         <a:ext uri="{28A0092B-C50C-407E-A947-70E740481C1C}">
                           <a14:useLocalDpi xmlns:a14="http://schemas.microsoft.com/office/drawing/2010/main" val="0"/>
@@ -2573,7 +3571,7 @@
                     </pic:cNvPicPr>
                   </pic:nvPicPr>
                   <pic:blipFill>
-                    <a:blip r:embed="rId10">
+                    <a:blip r:embed="rId11">
                       <a:extLst>
                         <a:ext uri="{28A0092B-C50C-407E-A947-70E740481C1C}">
                           <a14:useLocalDpi xmlns:a14="http://schemas.microsoft.com/office/drawing/2010/main" val="0"/>
@@ -2725,7 +3723,7 @@
         </w:rPr>
         <w:pict>
           <v:shape id="_x0000_i1026" type="#_x0000_t75" style="width:163.25pt;height:297.55pt">
-            <v:imagedata r:id="rId11" o:title="berichtnieuw"/>
+            <v:imagedata r:id="rId12" o:title="berichtnieuw"/>
           </v:shape>
         </w:pict>
       </w:r>
@@ -2741,41 +3739,45 @@
     </w:p>
     <w:p>
       <w:pPr>
-        <w:pStyle w:val="Lijstalinea"/>
-        <w:numPr>
-          <w:ilvl w:val="0"/>
-          <w:numId w:val="2"/>
-        </w:numPr>
+        <w:pStyle w:val="Kop2"/>
         <w:rPr>
           <w:noProof/>
           <w:lang w:val="en-US"/>
         </w:rPr>
       </w:pPr>
-      <w:r>
-        <w:rPr>
-          <w:b/>
+      <w:bookmarkStart w:id="4" w:name="_Toc434439627"/>
+      <w:r>
+        <w:rPr>
           <w:noProof/>
           <w:lang w:val="en-US"/>
         </w:rPr>
         <w:lastRenderedPageBreak/>
-        <w:t>Wireframe/Flowchart:</w:t>
-      </w:r>
-    </w:p>
-    <w:p>
-      <w:pPr>
+        <w:t>Wireframe/Storyboard</w:t>
+      </w:r>
+      <w:r>
         <w:rPr>
           <w:noProof/>
           <w:lang w:val="en-US"/>
         </w:rPr>
-      </w:pPr>
-      <w:r>
+        <w:t>:</w:t>
+      </w:r>
+      <w:bookmarkEnd w:id="4"/>
+    </w:p>
+    <w:p>
+      <w:pPr>
         <w:rPr>
           <w:noProof/>
           <w:lang w:val="en-US"/>
         </w:rPr>
+      </w:pPr>
+      <w:r>
+        <w:rPr>
+          <w:noProof/>
+          <w:lang w:val="en-US"/>
+        </w:rPr>
         <w:pict>
           <v:shape id="_x0000_i1027" type="#_x0000_t75" style="width:469.7pt;height:495.85pt">
-            <v:imagedata r:id="rId12" o:title="Wireframe SM"/>
+            <v:imagedata r:id="rId13" o:title="Wireframe SM"/>
           </v:shape>
         </w:pict>
       </w:r>
@@ -2795,6 +3797,7 @@
           <w:color w:val="002060"/>
         </w:rPr>
       </w:pPr>
+      <w:bookmarkStart w:id="5" w:name="_Toc434439628"/>
       <w:r>
         <w:rPr>
           <w:rFonts w:eastAsia="Times New Roman"/>
@@ -2803,6 +3806,7 @@
         <w:lastRenderedPageBreak/>
         <w:t>Flowchart</w:t>
       </w:r>
+      <w:bookmarkEnd w:id="5"/>
       <w:r>
         <w:rPr>
           <w:rFonts w:eastAsia="Times New Roman"/>
@@ -2814,30 +3818,19 @@
     <w:p/>
     <w:p>
       <w:pPr>
-        <w:pStyle w:val="Lijstalinea"/>
-        <w:numPr>
-          <w:ilvl w:val="0"/>
-          <w:numId w:val="2"/>
-        </w:numPr>
-      </w:pPr>
-      <w:r>
-        <w:rPr>
-          <w:b/>
-        </w:rPr>
+        <w:pStyle w:val="Kop2"/>
+      </w:pPr>
+      <w:bookmarkStart w:id="6" w:name="_Toc434439629"/>
+      <w:r>
         <w:t>Flowchart</w:t>
       </w:r>
       <w:r>
-        <w:rPr>
-          <w:b/>
-        </w:rPr>
         <w:t xml:space="preserve"> POP</w:t>
       </w:r>
       <w:r>
-        <w:rPr>
-          <w:b/>
-        </w:rPr>
         <w:t>:</w:t>
       </w:r>
+      <w:bookmarkEnd w:id="6"/>
     </w:p>
     <w:p>
       <w:r>
@@ -2859,7 +3852,7 @@
         </w:rPr>
         <w:t>“</w:t>
       </w:r>
-      <w:hyperlink r:id="rId13" w:history="1">
+      <w:hyperlink r:id="rId14" w:history="1">
         <w:r>
           <w:rPr>
             <w:rStyle w:val="Hyperlink"/>
@@ -2925,27 +3918,6 @@
         </w:rPr>
       </w:pPr>
     </w:p>
-    <w:p>
-      <w:pPr>
-        <w:pStyle w:val="Lijstalinea"/>
-        <w:numPr>
-          <w:ilvl w:val="0"/>
-          <w:numId w:val="2"/>
-        </w:numPr>
-      </w:pPr>
-      <w:r>
-        <w:rPr>
-          <w:b/>
-        </w:rPr>
-        <w:t>Storyboard:</w:t>
-      </w:r>
-    </w:p>
-    <w:p/>
-    <w:p>
-      <w:r>
-        <w:t>*SCREENSHOT STORYBOARD*</w:t>
-      </w:r>
-    </w:p>
     <w:p/>
     <w:p/>
     <w:p>
@@ -2961,25 +3933,44 @@
           <w:color w:val="002060"/>
         </w:rPr>
       </w:pPr>
+      <w:bookmarkStart w:id="7" w:name="_Toc434439631"/>
       <w:r>
         <w:rPr>
           <w:rFonts w:eastAsia="Times New Roman"/>
           <w:color w:val="002060"/>
         </w:rPr>
         <w:lastRenderedPageBreak/>
-        <w:t xml:space="preserve">Gebruikers </w:t>
-      </w:r>
-      <w:proofErr w:type="spellStart"/>
+        <w:t>Ge</w:t>
+      </w:r>
+      <w:bookmarkStart w:id="8" w:name="_GoBack"/>
+      <w:bookmarkEnd w:id="8"/>
       <w:r>
         <w:rPr>
           <w:rFonts w:eastAsia="Times New Roman"/>
           <w:color w:val="002060"/>
         </w:rPr>
+        <w:t xml:space="preserve">bruikers </w:t>
+      </w:r>
+      <w:proofErr w:type="spellStart"/>
+      <w:r>
+        <w:rPr>
+          <w:rFonts w:eastAsia="Times New Roman"/>
+          <w:color w:val="002060"/>
+        </w:rPr>
         <w:t>Scenaria</w:t>
       </w:r>
+      <w:bookmarkEnd w:id="7"/>
       <w:proofErr w:type="spellEnd"/>
     </w:p>
     <w:p/>
+    <w:p>
+      <w:pPr>
+        <w:pStyle w:val="Kop2"/>
+      </w:pPr>
+      <w:r>
+        <w:t>Flowchart:</w:t>
+      </w:r>
+    </w:p>
     <w:p>
       <w:r>
         <w:t xml:space="preserve">Wij hebben een aantal </w:t>
@@ -3102,41 +4093,43 @@
     </w:p>
     <w:p>
       <w:r>
-        <w:t xml:space="preserve">Bovenstaande </w:t>
-      </w:r>
-      <w:proofErr w:type="spellStart"/>
-      <w:r>
-        <w:t>Use</w:t>
-      </w:r>
-      <w:proofErr w:type="spellEnd"/>
-      <w:r>
-        <w:t xml:space="preserve"> Case-specificaties hebben we uitgewerkt op basis van het concept:</w:t>
-      </w:r>
-      <w:r>
-        <w:br/>
-      </w:r>
-    </w:p>
-    <w:p>
-      <w:pPr>
-        <w:jc w:val="center"/>
-      </w:pPr>
-      <w:r>
+        <w:rPr>
+          <w:noProof/>
+        </w:rPr>
         <w:pict>
-          <v:shape id="_x0000_i1028" type="#_x0000_t75" style="width:227.6pt;height:453.65pt">
-            <v:imagedata r:id="rId14" o:title="UC1 Bus Invoeren"/>
+          <v:shape id="_x0000_s1033" type="#_x0000_t75" style="position:absolute;margin-left:173.4pt;margin-top:32.4pt;width:227.4pt;height:453.6pt;z-index:251682816;mso-position-horizontal-relative:text;mso-position-vertical-relative:text;mso-width-relative:page;mso-height-relative:page">
+            <v:imagedata r:id="rId15" o:title="UC1 Bus Invoeren"/>
+            <w10:wrap type="square"/>
           </v:shape>
         </w:pict>
       </w:r>
-    </w:p>
-    <w:p>
-      <w:pPr>
+      <w:r>
+        <w:t xml:space="preserve">Bovenstaande </w:t>
+      </w:r>
+      <w:proofErr w:type="spellStart"/>
+      <w:r>
+        <w:t>Use</w:t>
+      </w:r>
+      <w:proofErr w:type="spellEnd"/>
+      <w:r>
+        <w:t xml:space="preserve"> Case-specificaties hebben we uitgewerkt op basis van het concept:</w:t>
+      </w:r>
+      <w:r>
+        <w:br/>
+      </w:r>
+    </w:p>
+    <w:p>
+      <w:pPr>
+        <w:tabs>
+          <w:tab w:val="left" w:pos="993"/>
+        </w:tabs>
         <w:jc w:val="center"/>
       </w:pPr>
       <w:r>
         <w:lastRenderedPageBreak/>
         <w:pict>
-          <v:shape id="_x0000_i1029" type="#_x0000_t75" style="width:353.55pt;height:586.25pt">
-            <v:imagedata r:id="rId15" o:title="UC2 Trein Invoeren"/>
+          <v:shape id="_x0000_i1028" type="#_x0000_t75" style="width:353.55pt;height:586.25pt">
+            <v:imagedata r:id="rId16" o:title="UC2 Trein Invoeren"/>
           </v:shape>
         </w:pict>
       </w:r>
@@ -3152,46 +4145,41 @@
     </w:p>
     <w:p>
       <w:r>
+        <w:rPr>
+          <w:noProof/>
+        </w:rPr>
         <w:lastRenderedPageBreak/>
-        <w:t xml:space="preserve">Ook hebben we nog een </w:t>
-      </w:r>
-      <w:proofErr w:type="spellStart"/>
-      <w:r>
-        <w:t>Use</w:t>
-      </w:r>
-      <w:proofErr w:type="spellEnd"/>
-      <w:r>
-        <w:t xml:space="preserve"> Case-specificatie gemaakt van het </w:t>
-      </w:r>
-      <w:proofErr w:type="spellStart"/>
-      <w:r>
-        <w:t>proof</w:t>
-      </w:r>
-      <w:proofErr w:type="spellEnd"/>
-      <w:r>
-        <w:t xml:space="preserve"> of concept, welke de huidige functies weergeeft:</w:t>
-      </w:r>
-    </w:p>
-    <w:p>
-      <w:pPr>
-        <w:pStyle w:val="Kop1"/>
-        <w:jc w:val="center"/>
-        <w:rPr>
-          <w:rFonts w:eastAsia="Times New Roman"/>
-          <w:color w:val="002060"/>
-        </w:rPr>
-      </w:pPr>
-      <w:r>
-        <w:rPr>
-          <w:rFonts w:eastAsia="Times New Roman"/>
-          <w:color w:val="002060"/>
-        </w:rPr>
         <w:pict>
-          <v:shape id="_x0000_i1030" type="#_x0000_t75" style="width:376.9pt;height:557.7pt">
-            <v:imagedata r:id="rId16" o:title="UCconcept"/>
+          <v:shape id="_x0000_s1032" type="#_x0000_t75" style="position:absolute;margin-left:60pt;margin-top:37.2pt;width:376.8pt;height:558pt;z-index:-251635712;mso-position-horizontal-relative:text;mso-position-vertical-relative:text;mso-width-relative:page;mso-height-relative:page" wrapcoords="-43 0 -43 21571 21600 21571 21600 0 -43 0">
+            <v:imagedata r:id="rId17" o:title="UCconcept"/>
+            <w10:wrap type="tight"/>
           </v:shape>
         </w:pict>
       </w:r>
+      <w:r>
+        <w:t xml:space="preserve">Ook hebben we nog een </w:t>
+      </w:r>
+      <w:proofErr w:type="spellStart"/>
+      <w:r>
+        <w:t>Use</w:t>
+      </w:r>
+      <w:proofErr w:type="spellEnd"/>
+      <w:r>
+        <w:t xml:space="preserve"> Case-specificatie gemaakt van het </w:t>
+      </w:r>
+      <w:proofErr w:type="spellStart"/>
+      <w:r>
+        <w:t>proof</w:t>
+      </w:r>
+      <w:proofErr w:type="spellEnd"/>
+      <w:r>
+        <w:t xml:space="preserve"> of concept, welke de huidige functies weergeeft:</w:t>
+      </w:r>
+    </w:p>
+    <w:p>
+      <w:pPr>
+        <w:ind w:firstLine="1134"/>
+      </w:pPr>
     </w:p>
     <w:p>
       <w:pPr>
@@ -3240,19 +4228,15 @@
     </w:p>
     <w:p>
       <w:pPr>
-        <w:pStyle w:val="Lijstalinea"/>
-        <w:numPr>
-          <w:ilvl w:val="0"/>
-          <w:numId w:val="2"/>
-        </w:numPr>
+        <w:pStyle w:val="Kop2"/>
         <w:rPr>
           <w:rFonts w:eastAsia="Times New Roman"/>
         </w:rPr>
       </w:pPr>
+      <w:bookmarkStart w:id="9" w:name="_Toc434439632"/>
       <w:r>
         <w:rPr>
           <w:rFonts w:eastAsia="Times New Roman"/>
-          <w:b/>
         </w:rPr>
         <w:t xml:space="preserve">Situatie 1 ‘Meeting </w:t>
       </w:r>
@@ -3260,7 +4244,6 @@
       <w:r>
         <w:rPr>
           <w:rFonts w:eastAsia="Times New Roman"/>
-          <w:b/>
         </w:rPr>
         <w:t>the</w:t>
       </w:r>
@@ -3268,10 +4251,10 @@
       <w:r>
         <w:rPr>
           <w:rFonts w:eastAsia="Times New Roman"/>
-          <w:b/>
         </w:rPr>
         <w:t xml:space="preserve"> Boss’:</w:t>
       </w:r>
+      <w:bookmarkEnd w:id="9"/>
     </w:p>
     <w:p>
       <w:pPr>
@@ -3319,14 +4302,12 @@
         </w:rPr>
         <w:t xml:space="preserve"> ingesteld en geeft deze een pop-up of deze een bericht moet versturen naar je baas. Een gepast bericht is </w:t>
       </w:r>
-      <w:proofErr w:type="spellStart"/>
       <w:r>
         <w:rPr>
           <w:rFonts w:eastAsia="Times New Roman"/>
         </w:rPr>
-        <w:t>vantevoren</w:t>
-      </w:r>
-      <w:proofErr w:type="spellEnd"/>
+        <w:t>van tevoren</w:t>
+      </w:r>
       <w:r>
         <w:rPr>
           <w:rFonts w:eastAsia="Times New Roman"/>
@@ -3336,38 +4317,31 @@
     </w:p>
     <w:p>
       <w:pPr>
-        <w:pStyle w:val="Lijstalinea"/>
-        <w:numPr>
-          <w:ilvl w:val="0"/>
-          <w:numId w:val="2"/>
-        </w:numPr>
+        <w:pStyle w:val="Kop2"/>
         <w:rPr>
           <w:rFonts w:eastAsia="Times New Roman"/>
         </w:rPr>
       </w:pPr>
+      <w:bookmarkStart w:id="10" w:name="_Toc434439633"/>
       <w:r>
         <w:rPr>
           <w:rFonts w:eastAsia="Times New Roman"/>
-          <w:b/>
         </w:rPr>
         <w:t>Situatie 2 ‘</w:t>
       </w:r>
-      <w:proofErr w:type="spellStart"/>
       <w:r>
         <w:rPr>
           <w:rFonts w:eastAsia="Times New Roman"/>
-          <w:b/>
-        </w:rPr>
-        <w:t>Familieuitje</w:t>
-      </w:r>
-      <w:proofErr w:type="spellEnd"/>
+        </w:rPr>
+        <w:t>Familie-uitje</w:t>
+      </w:r>
       <w:r>
         <w:rPr>
           <w:rFonts w:eastAsia="Times New Roman"/>
-          <w:b/>
         </w:rPr>
         <w:t>’:</w:t>
       </w:r>
+      <w:bookmarkEnd w:id="10"/>
     </w:p>
     <w:p>
       <w:pPr>
@@ -3381,47 +4355,41 @@
         </w:rPr>
         <w:t xml:space="preserve">Bij een </w:t>
       </w:r>
-      <w:proofErr w:type="spellStart"/>
       <w:r>
         <w:rPr>
           <w:rFonts w:eastAsia="Times New Roman"/>
         </w:rPr>
-        <w:t>familieuitje</w:t>
-      </w:r>
-      <w:proofErr w:type="spellEnd"/>
+        <w:t>familie-uitje</w:t>
+      </w:r>
       <w:r>
         <w:rPr>
           <w:rFonts w:eastAsia="Times New Roman"/>
         </w:rPr>
         <w:t xml:space="preserve"> is de druk natuurlijk niet zo groot als bij bovenstaande situatie, maar je wilt natuurlijk niet iedereen laten wachten. Je hebt afgesproken om te verzamelen om 10:00 uur bij de </w:t>
       </w:r>
-      <w:proofErr w:type="spellStart"/>
       <w:r>
         <w:rPr>
           <w:rFonts w:eastAsia="Times New Roman"/>
         </w:rPr>
-        <w:t>dichtsbijzijnde</w:t>
-      </w:r>
-      <w:proofErr w:type="spellEnd"/>
+        <w:t>dichtstbijzijnde</w:t>
+      </w:r>
       <w:r>
         <w:rPr>
           <w:rFonts w:eastAsia="Times New Roman"/>
         </w:rPr>
-        <w:t xml:space="preserve"> stad, zodat elk familielid ongeveer </w:t>
-      </w:r>
-      <w:proofErr w:type="spellStart"/>
+        <w:t xml:space="preserve"> stad, zodat elk familielid ongeveer even</w:t>
+      </w:r>
       <w:r>
         <w:rPr>
           <w:rFonts w:eastAsia="Times New Roman"/>
         </w:rPr>
-        <w:t>evenver</w:t>
-      </w:r>
-      <w:proofErr w:type="spellEnd"/>
+        <w:t xml:space="preserve"> </w:t>
+      </w:r>
       <w:r>
         <w:rPr>
           <w:rFonts w:eastAsia="Times New Roman"/>
         </w:rPr>
-        <w:t xml:space="preserve"> moet reizen. Uiteraard </w:t>
+        <w:t xml:space="preserve">ver moet reizen. Uiteraard </w:t>
       </w:r>
       <w:proofErr w:type="spellStart"/>
       <w:r>
@@ -3483,6 +4451,7 @@
           <w:color w:val="002060"/>
         </w:rPr>
       </w:pPr>
+      <w:bookmarkStart w:id="11" w:name="_Toc434439634"/>
       <w:r>
         <w:rPr>
           <w:rFonts w:eastAsia="Times New Roman"/>
@@ -3507,6 +4476,7 @@
         </w:rPr>
         <w:t xml:space="preserve"> of concept</w:t>
       </w:r>
+      <w:bookmarkEnd w:id="11"/>
     </w:p>
     <w:p/>
     <w:p>
@@ -3527,11 +4497,9 @@
       <w:r>
         <w:t xml:space="preserve"> onze </w:t>
       </w:r>
-      <w:proofErr w:type="spellStart"/>
-      <w:r>
-        <w:t>enquete</w:t>
-      </w:r>
-      <w:proofErr w:type="spellEnd"/>
+      <w:r>
+        <w:t>enquête</w:t>
+      </w:r>
       <w:r>
         <w:t>. De belangrijkste data die we hieruit hebben gehaald is wat in onderstaande tabel staat (tabel1).  Hieruit valt uit te lezen dat hoe vaker een bepaald persoon te laat komt, hoe vervelender deze groep het vind om een bericht op te stellen en te verzenden (of iets dergelijks) naar degene die hij/zij zou treffen.</w:t>
       </w:r>
@@ -3558,46 +4526,7 @@
         <w:rPr>
           <w:color w:val="7F7F7F" w:themeColor="text1" w:themeTint="80"/>
         </w:rPr>
-        <w:t xml:space="preserve"> (</w:t>
-      </w:r>
-      <w:r>
-        <w:rPr>
-          <w:color w:val="7F7F7F" w:themeColor="text1" w:themeTint="80"/>
-        </w:rPr>
-        <w:t>*</w:t>
-      </w:r>
-      <w:r>
-        <w:rPr>
-          <w:color w:val="7F7F7F" w:themeColor="text1" w:themeTint="80"/>
-        </w:rPr>
-        <w:t xml:space="preserve">In de tabel is niet duidelijk uit te lezen uit hoeveel personen het percentage bestaat, zo bestaat de 100% bij </w:t>
-      </w:r>
-      <w:r>
-        <w:rPr>
-          <w:color w:val="7F7F7F" w:themeColor="text1" w:themeTint="80"/>
-        </w:rPr>
-        <w:t xml:space="preserve">de groep </w:t>
-      </w:r>
-      <w:r>
-        <w:rPr>
-          <w:color w:val="7F7F7F" w:themeColor="text1" w:themeTint="80"/>
-        </w:rPr>
-        <w:t xml:space="preserve">‘3+ dagen’ maar uit 1 persoon, terwijl de 100% bij </w:t>
-      </w:r>
-      <w:r>
-        <w:rPr>
-          <w:color w:val="7F7F7F" w:themeColor="text1" w:themeTint="80"/>
-        </w:rPr>
-        <w:t xml:space="preserve">de groep </w:t>
-      </w:r>
-      <w:r>
-        <w:rPr>
-          <w:color w:val="7F7F7F" w:themeColor="text1" w:themeTint="80"/>
-        </w:rPr>
-        <w:t xml:space="preserve">‘0 dagen’ uit 8 personen bestaat.) </w:t>
-      </w:r>
-      <w:r>
-        <w:br/>
+        <w:t xml:space="preserve"> </w:t>
       </w:r>
       <w:r>
         <w:br/>
@@ -3615,7 +4544,7 @@
             <wp:cNvGraphicFramePr/>
             <a:graphic xmlns:a="http://schemas.openxmlformats.org/drawingml/2006/main">
               <a:graphicData uri="http://schemas.openxmlformats.org/drawingml/2006/chart">
-                <c:chart xmlns:c="http://schemas.openxmlformats.org/drawingml/2006/chart" xmlns:r="http://schemas.openxmlformats.org/officeDocument/2006/relationships" r:id="rId17"/>
+                <c:chart xmlns:c="http://schemas.openxmlformats.org/drawingml/2006/chart" xmlns:r="http://schemas.openxmlformats.org/officeDocument/2006/relationships" r:id="rId18"/>
               </a:graphicData>
             </a:graphic>
           </wp:inline>
@@ -3684,6 +4613,20 @@
         </w:rPr>
         <w:br/>
       </w:r>
+    </w:p>
+    <w:p>
+      <w:pPr>
+        <w:rPr>
+          <w:color w:val="808080" w:themeColor="background1" w:themeShade="80"/>
+        </w:rPr>
+      </w:pPr>
+    </w:p>
+    <w:p>
+      <w:pPr>
+        <w:rPr>
+          <w:color w:val="808080" w:themeColor="background1" w:themeShade="80"/>
+        </w:rPr>
+      </w:pPr>
     </w:p>
     <w:p>
       <w:r>
@@ -3800,15 +4743,13 @@
       <w:r>
         <w:t xml:space="preserve"> of concept is </w:t>
       </w:r>
-      <w:proofErr w:type="spellStart"/>
-      <w:r>
-        <w:t>geupload</w:t>
-      </w:r>
-      <w:proofErr w:type="spellEnd"/>
+      <w:r>
+        <w:t>geüpload</w:t>
+      </w:r>
       <w:r>
         <w:t xml:space="preserve"> op onze GIT: </w:t>
       </w:r>
-      <w:hyperlink r:id="rId18" w:history="1">
+      <w:hyperlink r:id="rId19" w:history="1">
         <w:r>
           <w:rPr>
             <w:rStyle w:val="Hyperlink"/>
@@ -3829,29 +4770,29 @@
           <w:color w:val="002060"/>
         </w:rPr>
       </w:pPr>
+      <w:bookmarkStart w:id="12" w:name="_Toc434439635"/>
       <w:r>
         <w:rPr>
           <w:rFonts w:eastAsia="Times New Roman"/>
           <w:color w:val="002060"/>
         </w:rPr>
-        <w:t xml:space="preserve">Films en </w:t>
-      </w:r>
-      <w:proofErr w:type="spellStart"/>
+        <w:t>Films en video</w:t>
+      </w:r>
       <w:r>
         <w:rPr>
           <w:rFonts w:eastAsia="Times New Roman"/>
           <w:color w:val="002060"/>
         </w:rPr>
-        <w:t>videos</w:t>
-      </w:r>
-      <w:proofErr w:type="spellEnd"/>
+        <w:t>’</w:t>
+      </w:r>
       <w:r>
         <w:rPr>
           <w:rFonts w:eastAsia="Times New Roman"/>
           <w:color w:val="002060"/>
         </w:rPr>
-        <w:t xml:space="preserve"> van (fysieke) onderdelen</w:t>
-      </w:r>
+        <w:t>s van (fysieke) onderdelen</w:t>
+      </w:r>
+      <w:bookmarkEnd w:id="12"/>
     </w:p>
     <w:p/>
     <w:p>
@@ -3861,7 +4802,7 @@
       <w:r>
         <w:t xml:space="preserve"> </w:t>
       </w:r>
-      <w:hyperlink r:id="rId19" w:history="1">
+      <w:hyperlink r:id="rId20" w:history="1">
         <w:r>
           <w:rPr>
             <w:rStyle w:val="Hyperlink"/>
@@ -4806,6 +5747,28 @@
       <w:szCs w:val="32"/>
     </w:rPr>
   </w:style>
+  <w:style w:type="paragraph" w:styleId="Kop2">
+    <w:name w:val="heading 2"/>
+    <w:basedOn w:val="Standaard"/>
+    <w:next w:val="Standaard"/>
+    <w:link w:val="Kop2Char"/>
+    <w:uiPriority w:val="9"/>
+    <w:unhideWhenUsed/>
+    <w:qFormat/>
+    <w:rsid w:val="00D91A35"/>
+    <w:pPr>
+      <w:keepNext/>
+      <w:keepLines/>
+      <w:spacing w:before="40" w:after="0"/>
+      <w:outlineLvl w:val="1"/>
+    </w:pPr>
+    <w:rPr>
+      <w:rFonts w:asciiTheme="majorHAnsi" w:eastAsiaTheme="majorEastAsia" w:hAnsiTheme="majorHAnsi" w:cstheme="majorBidi"/>
+      <w:color w:val="2E74B5" w:themeColor="accent1" w:themeShade="BF"/>
+      <w:sz w:val="26"/>
+      <w:szCs w:val="26"/>
+    </w:rPr>
+  </w:style>
   <w:style w:type="character" w:default="1" w:styleId="Standaardalinea-lettertype">
     <w:name w:val="Default Paragraph Font"/>
     <w:uiPriority w:val="1"/>
@@ -4913,6 +5876,60 @@
     <w:name w:val="apple-converted-space"/>
     <w:basedOn w:val="Standaardalinea-lettertype"/>
     <w:rsid w:val="007442B0"/>
+  </w:style>
+  <w:style w:type="character" w:customStyle="1" w:styleId="Kop2Char">
+    <w:name w:val="Kop 2 Char"/>
+    <w:basedOn w:val="Standaardalinea-lettertype"/>
+    <w:link w:val="Kop2"/>
+    <w:uiPriority w:val="9"/>
+    <w:rsid w:val="00D91A35"/>
+    <w:rPr>
+      <w:rFonts w:asciiTheme="majorHAnsi" w:eastAsiaTheme="majorEastAsia" w:hAnsiTheme="majorHAnsi" w:cstheme="majorBidi"/>
+      <w:color w:val="2E74B5" w:themeColor="accent1" w:themeShade="BF"/>
+      <w:sz w:val="26"/>
+      <w:szCs w:val="26"/>
+      <w:lang w:val="nl-NL"/>
+    </w:rPr>
+  </w:style>
+  <w:style w:type="paragraph" w:styleId="Kopvaninhoudsopgave">
+    <w:name w:val="TOC Heading"/>
+    <w:basedOn w:val="Kop1"/>
+    <w:next w:val="Standaard"/>
+    <w:uiPriority w:val="39"/>
+    <w:unhideWhenUsed/>
+    <w:qFormat/>
+    <w:rsid w:val="00D91A35"/>
+    <w:pPr>
+      <w:outlineLvl w:val="9"/>
+    </w:pPr>
+    <w:rPr>
+      <w:lang w:eastAsia="nl-NL"/>
+    </w:rPr>
+  </w:style>
+  <w:style w:type="paragraph" w:styleId="Inhopg1">
+    <w:name w:val="toc 1"/>
+    <w:basedOn w:val="Standaard"/>
+    <w:next w:val="Standaard"/>
+    <w:autoRedefine/>
+    <w:uiPriority w:val="39"/>
+    <w:unhideWhenUsed/>
+    <w:rsid w:val="00D91A35"/>
+    <w:pPr>
+      <w:spacing w:after="100"/>
+    </w:pPr>
+  </w:style>
+  <w:style w:type="paragraph" w:styleId="Inhopg2">
+    <w:name w:val="toc 2"/>
+    <w:basedOn w:val="Standaard"/>
+    <w:next w:val="Standaard"/>
+    <w:autoRedefine/>
+    <w:uiPriority w:val="39"/>
+    <w:unhideWhenUsed/>
+    <w:rsid w:val="00D91A35"/>
+    <w:pPr>
+      <w:spacing w:after="100"/>
+      <w:ind w:left="220"/>
+    </w:pPr>
   </w:style>
 </w:styles>
 </file>
@@ -5135,11 +6152,11 @@
         </c:dLbls>
         <c:gapWidth val="150"/>
         <c:overlap val="100"/>
-        <c:axId val="543587840"/>
-        <c:axId val="543584312"/>
+        <c:axId val="489838616"/>
+        <c:axId val="489837832"/>
       </c:barChart>
       <c:catAx>
-        <c:axId val="543587840"/>
+        <c:axId val="489838616"/>
         <c:scaling>
           <c:orientation val="minMax"/>
         </c:scaling>
@@ -5182,7 +6199,7 @@
             <a:endParaRPr lang="nl-NL"/>
           </a:p>
         </c:txPr>
-        <c:crossAx val="543584312"/>
+        <c:crossAx val="489837832"/>
         <c:crosses val="autoZero"/>
         <c:auto val="1"/>
         <c:lblAlgn val="ctr"/>
@@ -5190,7 +6207,7 @@
         <c:noMultiLvlLbl val="0"/>
       </c:catAx>
       <c:valAx>
-        <c:axId val="543584312"/>
+        <c:axId val="489837832"/>
         <c:scaling>
           <c:orientation val="minMax"/>
         </c:scaling>
@@ -5241,7 +6258,7 @@
             <a:endParaRPr lang="nl-NL"/>
           </a:p>
         </c:txPr>
-        <c:crossAx val="543587840"/>
+        <c:crossAx val="489838616"/>
         <c:crosses val="autoZero"/>
         <c:crossBetween val="between"/>
       </c:valAx>
@@ -6123,4 +7140,16 @@
     </a:ext>
   </a:extLst>
 </a:theme>
+</file>
+
+<file path=customXml/item1.xml><?xml version="1.0" encoding="utf-8"?>
+<b:Sources xmlns:b="http://schemas.openxmlformats.org/officeDocument/2006/bibliography" xmlns="http://schemas.openxmlformats.org/officeDocument/2006/bibliography" SelectedStyle="\APASixthEditionOfficeOnline.xsl" StyleName="APA" Version="6"/>
+</file>
+
+<file path=customXml/itemProps1.xml><?xml version="1.0" encoding="utf-8"?>
+<ds:datastoreItem xmlns:ds="http://schemas.openxmlformats.org/officeDocument/2006/customXml" ds:itemID="{2D0814A1-2C76-46D4-8D5B-203EE070AF87}">
+  <ds:schemaRefs>
+    <ds:schemaRef ds:uri="http://schemas.openxmlformats.org/officeDocument/2006/bibliography"/>
+  </ds:schemaRefs>
+</ds:datastoreItem>
 </file>
</xml_diff>